<commit_message>
✨: finish second lab
</commit_message>
<xml_diff>
--- a/Lab2/Lab2-Dominskyi-Valentyn-IP93.docx
+++ b/Lab2/Lab2-Dominskyi-Valentyn-IP93.docx
@@ -640,7 +640,7 @@
             </w:rPr>
             <w:fldChar w:fldCharType="separate"/>
           </w:r>
-          <w:hyperlink w:anchor="_Toc128516692" w:history="1">
+          <w:hyperlink w:anchor="_Toc129728561" w:history="1">
             <w:r>
               <w:rPr>
                 <w:rStyle w:val="Hyperlink"/>
@@ -675,7 +675,7 @@
                 <w:webHidden/>
                 <w:sz w:val="28"/>
               </w:rPr>
-              <w:instrText xml:space="preserve"> PAGEREF _Toc128516692 \h </w:instrText>
+              <w:instrText xml:space="preserve"> PAGEREF _Toc129728561 \h </w:instrText>
             </w:r>
             <w:r>
               <w:rPr>
@@ -727,7 +727,7 @@
               <w:lang w:eastAsia="uk-UA"/>
             </w:rPr>
           </w:pPr>
-          <w:hyperlink w:anchor="_Toc128516693" w:history="1">
+          <w:hyperlink w:anchor="_Toc129728562" w:history="1">
             <w:r>
               <w:rPr>
                 <w:rStyle w:val="Hyperlink"/>
@@ -762,7 +762,7 @@
                 <w:webHidden/>
                 <w:sz w:val="28"/>
               </w:rPr>
-              <w:instrText xml:space="preserve"> PAGEREF _Toc128516693 \h </w:instrText>
+              <w:instrText xml:space="preserve"> PAGEREF _Toc129728562 \h </w:instrText>
             </w:r>
             <w:r>
               <w:rPr>
@@ -814,7 +814,7 @@
               <w:lang w:eastAsia="uk-UA"/>
             </w:rPr>
           </w:pPr>
-          <w:hyperlink w:anchor="_Toc128516694" w:history="1">
+          <w:hyperlink w:anchor="_Toc129728563" w:history="1">
             <w:r>
               <w:rPr>
                 <w:rStyle w:val="Hyperlink"/>
@@ -849,7 +849,7 @@
                 <w:webHidden/>
                 <w:sz w:val="28"/>
               </w:rPr>
-              <w:instrText xml:space="preserve"> PAGEREF _Toc128516694 \h </w:instrText>
+              <w:instrText xml:space="preserve"> PAGEREF _Toc129728563 \h </w:instrText>
             </w:r>
             <w:r>
               <w:rPr>
@@ -901,7 +901,7 @@
               <w:lang w:eastAsia="uk-UA"/>
             </w:rPr>
           </w:pPr>
-          <w:hyperlink w:anchor="_Toc128516695" w:history="1">
+          <w:hyperlink w:anchor="_Toc129728564" w:history="1">
             <w:r>
               <w:rPr>
                 <w:rStyle w:val="Hyperlink"/>
@@ -936,7 +936,7 @@
                 <w:webHidden/>
                 <w:sz w:val="28"/>
               </w:rPr>
-              <w:instrText xml:space="preserve"> PAGEREF _Toc128516695 \h </w:instrText>
+              <w:instrText xml:space="preserve"> PAGEREF _Toc129728564 \h </w:instrText>
             </w:r>
             <w:r>
               <w:rPr>
@@ -962,7 +962,7 @@
                 <w:webHidden/>
                 <w:sz w:val="28"/>
               </w:rPr>
-              <w:t>11</w:t>
+              <w:t>9</w:t>
             </w:r>
             <w:r>
               <w:rPr>
@@ -982,13 +982,12 @@
               <w:tab w:val="right" w:leader="dot" w:pos="9629"/>
             </w:tabs>
             <w:rPr>
-              <w:rFonts w:ascii="Times New Roman" w:eastAsiaTheme="minorEastAsia" w:hAnsi="Times New Roman" w:cs="Times New Roman"/>
+              <w:rFonts w:eastAsiaTheme="minorEastAsia"/>
               <w:noProof/>
-              <w:sz w:val="28"/>
               <w:lang w:eastAsia="uk-UA"/>
             </w:rPr>
           </w:pPr>
-          <w:hyperlink w:anchor="_Toc128516696" w:history="1">
+          <w:hyperlink w:anchor="_Toc129728565" w:history="1">
             <w:r>
               <w:rPr>
                 <w:rStyle w:val="Hyperlink"/>
@@ -1023,7 +1022,7 @@
                 <w:webHidden/>
                 <w:sz w:val="28"/>
               </w:rPr>
-              <w:instrText xml:space="preserve"> PAGEREF _Toc128516696 \h </w:instrText>
+              <w:instrText xml:space="preserve"> PAGEREF _Toc129728565 \h </w:instrText>
             </w:r>
             <w:r>
               <w:rPr>
@@ -1049,7 +1048,7 @@
                 <w:webHidden/>
                 <w:sz w:val="28"/>
               </w:rPr>
-              <w:t>12</w:t>
+              <w:t>10</w:t>
             </w:r>
             <w:r>
               <w:rPr>
@@ -1109,7 +1108,7 @@
           <w:rFonts w:cs="Times New Roman"/>
         </w:rPr>
       </w:pPr>
-      <w:bookmarkStart w:id="0" w:name="_Toc128516692"/>
+      <w:bookmarkStart w:id="0" w:name="_Toc129728561"/>
       <w:r>
         <w:rPr>
           <w:rFonts w:cs="Times New Roman"/>
@@ -1850,7 +1849,7 @@
           <w:rFonts w:cs="Times New Roman"/>
         </w:rPr>
       </w:pPr>
-      <w:bookmarkStart w:id="1" w:name="_Toc128516693"/>
+      <w:bookmarkStart w:id="1" w:name="_Toc129728562"/>
       <w:r>
         <w:rPr>
           <w:rFonts w:cs="Times New Roman"/>
@@ -2074,7 +2073,7 @@
         <w:pStyle w:val="Heading2"/>
         <w:spacing w:line="360" w:lineRule="auto"/>
       </w:pPr>
-      <w:bookmarkStart w:id="2" w:name="_Toc128516694"/>
+      <w:bookmarkStart w:id="2" w:name="_Toc129728563"/>
       <w:r>
         <w:lastRenderedPageBreak/>
         <w:t>Хід роботи</w:t>
@@ -2117,20 +2116,27 @@
           <w:numId w:val="13"/>
         </w:numPr>
         <w:spacing w:line="360" w:lineRule="auto"/>
-        <w:jc w:val="both"/>
-        <w:rPr>
-          <w:rFonts w:ascii="Times New Roman" w:hAnsi="Times New Roman" w:cs="Times New Roman"/>
-          <w:sz w:val="28"/>
-          <w:szCs w:val="28"/>
-        </w:rPr>
-      </w:pPr>
-      <w:r>
-        <w:rPr>
-          <w:rFonts w:ascii="Times New Roman" w:hAnsi="Times New Roman" w:cs="Times New Roman"/>
-          <w:sz w:val="28"/>
-          <w:szCs w:val="28"/>
-        </w:rPr>
-        <w:t xml:space="preserve">Зробимо потоки з інтерфейсом </w:t>
+        <w:rPr>
+          <w:rFonts w:ascii="Times New Roman" w:hAnsi="Times New Roman" w:cs="Times New Roman"/>
+          <w:sz w:val="28"/>
+          <w:szCs w:val="28"/>
+        </w:rPr>
+      </w:pPr>
+      <w:r>
+        <w:rPr>
+          <w:rFonts w:ascii="Times New Roman" w:hAnsi="Times New Roman" w:cs="Times New Roman"/>
+          <w:sz w:val="28"/>
+          <w:szCs w:val="28"/>
+        </w:rPr>
+        <w:t>Створимо</w:t>
+      </w:r>
+      <w:r>
+        <w:rPr>
+          <w:rFonts w:ascii="Times New Roman" w:hAnsi="Times New Roman" w:cs="Times New Roman"/>
+          <w:sz w:val="28"/>
+          <w:szCs w:val="28"/>
+        </w:rPr>
+        <w:t xml:space="preserve"> потоки з інтерфейсом </w:t>
       </w:r>
       <w:r>
         <w:rPr>
@@ -2314,7 +2320,7 @@
           <w:lang w:eastAsia="uk-UA"/>
         </w:rPr>
         <w:tab/>
-        <w:t xml:space="preserve">У даному випадку Ми створюємо </w:t>
+        <w:t xml:space="preserve">У даному випадку Ми </w:t>
       </w:r>
       <w:r>
         <w:rPr>
@@ -2322,6 +2328,26 @@
           <w:noProof/>
           <w:sz w:val="28"/>
           <w:szCs w:val="28"/>
+          <w:lang w:eastAsia="uk-UA"/>
+        </w:rPr>
+        <w:t>використовуємо</w:t>
+      </w:r>
+      <w:r>
+        <w:rPr>
+          <w:rFonts w:ascii="Times New Roman" w:hAnsi="Times New Roman" w:cs="Times New Roman"/>
+          <w:noProof/>
+          <w:sz w:val="28"/>
+          <w:szCs w:val="28"/>
+          <w:lang w:eastAsia="uk-UA"/>
+        </w:rPr>
+        <w:t xml:space="preserve"> </w:t>
+      </w:r>
+      <w:r>
+        <w:rPr>
+          <w:rFonts w:ascii="Times New Roman" w:hAnsi="Times New Roman" w:cs="Times New Roman"/>
+          <w:noProof/>
+          <w:sz w:val="28"/>
+          <w:szCs w:val="28"/>
           <w:lang w:val="en-US" w:eastAsia="uk-UA"/>
         </w:rPr>
         <w:t xml:space="preserve">ThreadPoolExecutor, </w:t>
@@ -2380,6 +2406,7 @@
     <w:p>
       <w:pPr>
         <w:spacing w:line="360" w:lineRule="auto"/>
+        <w:ind w:firstLine="708"/>
         <w:rPr>
           <w:rFonts w:ascii="Times New Roman" w:hAnsi="Times New Roman" w:cs="Times New Roman"/>
           <w:noProof/>
@@ -2397,7 +2424,59 @@
           <w:lang w:eastAsia="uk-UA"/>
         </w:rPr>
         <w:lastRenderedPageBreak/>
+        <w:t xml:space="preserve">Як видно з коду, то спочатку Ми запускаємо перші 3, а вже потім – останній – 4-ий </w:t>
+      </w:r>
+      <w:r>
+        <w:rPr>
+          <w:rFonts w:ascii="Times New Roman" w:hAnsi="Times New Roman" w:cs="Times New Roman"/>
+          <w:noProof/>
+          <w:sz w:val="28"/>
+          <w:szCs w:val="28"/>
+          <w:lang w:val="en-US" w:eastAsia="uk-UA"/>
+        </w:rPr>
+        <w:t xml:space="preserve">future, </w:t>
+      </w:r>
+      <w:r>
+        <w:rPr>
+          <w:rFonts w:ascii="Times New Roman" w:hAnsi="Times New Roman" w:cs="Times New Roman"/>
+          <w:noProof/>
+          <w:sz w:val="28"/>
+          <w:szCs w:val="28"/>
+          <w:lang w:eastAsia="uk-UA"/>
+        </w:rPr>
+        <w:t>котрий фіналізує Наш результат, так як він залежить від усіх інших.</w:t>
+      </w:r>
+      <w:r>
+        <w:rPr>
+          <w:rFonts w:ascii="Times New Roman" w:hAnsi="Times New Roman" w:cs="Times New Roman"/>
+          <w:noProof/>
+          <w:sz w:val="28"/>
+          <w:szCs w:val="28"/>
+          <w:lang w:eastAsia="uk-UA"/>
+        </w:rPr>
         <w:tab/>
+      </w:r>
+    </w:p>
+    <w:p>
+      <w:pPr>
+        <w:spacing w:line="360" w:lineRule="auto"/>
+        <w:ind w:firstLine="708"/>
+        <w:rPr>
+          <w:rFonts w:ascii="Times New Roman" w:hAnsi="Times New Roman" w:cs="Times New Roman"/>
+          <w:noProof/>
+          <w:sz w:val="28"/>
+          <w:szCs w:val="28"/>
+          <w:lang w:eastAsia="uk-UA"/>
+        </w:rPr>
+      </w:pPr>
+      <w:r>
+        <w:rPr>
+          <w:rFonts w:ascii="Times New Roman" w:hAnsi="Times New Roman" w:cs="Times New Roman"/>
+          <w:noProof/>
+          <w:sz w:val="28"/>
+          <w:szCs w:val="28"/>
+          <w:lang w:eastAsia="uk-UA"/>
+        </w:rPr>
         <w:t xml:space="preserve">За допомогою методу </w:t>
       </w:r>
       <w:r>
@@ -2438,12 +2517,9 @@
           <w:szCs w:val="28"/>
           <w:lang w:eastAsia="uk-UA"/>
         </w:rPr>
-        <w:t xml:space="preserve"> передаючи лямбда вирази методів, котрі обчислюють функцію відповідно до варіанту роботи.</w:t>
-      </w:r>
-    </w:p>
-    <w:p>
-      <w:pPr>
-        <w:spacing w:line="360" w:lineRule="auto"/>
+        <w:t xml:space="preserve"> передаючи лямбда вирази методів</w:t>
+      </w:r>
+      <w:r>
         <w:rPr>
           <w:rFonts w:ascii="Times New Roman" w:hAnsi="Times New Roman" w:cs="Times New Roman"/>
           <w:noProof/>
@@ -2451,17 +2527,27 @@
           <w:szCs w:val="28"/>
           <w:lang w:eastAsia="uk-UA"/>
         </w:rPr>
-      </w:pPr>
+        <w:t xml:space="preserve"> </w:t>
+      </w:r>
       <w:r>
         <w:rPr>
           <w:rFonts w:ascii="Times New Roman" w:hAnsi="Times New Roman" w:cs="Times New Roman"/>
           <w:noProof/>
           <w:sz w:val="28"/>
           <w:szCs w:val="28"/>
+          <w:lang w:val="en-US" w:eastAsia="uk-UA"/>
+        </w:rPr>
+        <w:t>(</w:t>
+      </w:r>
+      <w:r>
+        <w:rPr>
+          <w:rFonts w:ascii="Times New Roman" w:hAnsi="Times New Roman" w:cs="Times New Roman"/>
+          <w:noProof/>
+          <w:sz w:val="28"/>
+          <w:szCs w:val="28"/>
           <w:lang w:eastAsia="uk-UA"/>
         </w:rPr>
-        <w:tab/>
-        <w:t xml:space="preserve">Як видно з малюнку, то спочатку Ми запускаємо перші 3, а вже потім – останній – 4-ий </w:t>
+        <w:t xml:space="preserve">які є </w:t>
       </w:r>
       <w:r>
         <w:rPr>
@@ -2471,7 +2557,7 @@
           <w:szCs w:val="28"/>
           <w:lang w:val="en-US" w:eastAsia="uk-UA"/>
         </w:rPr>
-        <w:t xml:space="preserve">future, </w:t>
+        <w:t>callable)</w:t>
       </w:r>
       <w:r>
         <w:rPr>
@@ -2479,9 +2565,106 @@
           <w:noProof/>
           <w:sz w:val="28"/>
           <w:szCs w:val="28"/>
+          <w:lang w:val="en-US" w:eastAsia="uk-UA"/>
+        </w:rPr>
+        <w:t xml:space="preserve"> для </w:t>
+      </w:r>
+      <w:r>
+        <w:rPr>
+          <w:rFonts w:ascii="Times New Roman" w:hAnsi="Times New Roman" w:cs="Times New Roman"/>
+          <w:noProof/>
+          <w:sz w:val="28"/>
+          <w:szCs w:val="28"/>
           <w:lang w:eastAsia="uk-UA"/>
         </w:rPr>
-        <w:t>котрий фіналізує Наш результат, так як він залежить від усіх інших.</w:t>
+        <w:t>обчислення</w:t>
+      </w:r>
+      <w:r>
+        <w:rPr>
+          <w:rFonts w:ascii="Times New Roman" w:hAnsi="Times New Roman" w:cs="Times New Roman"/>
+          <w:noProof/>
+          <w:sz w:val="28"/>
+          <w:szCs w:val="28"/>
+          <w:lang w:eastAsia="uk-UA"/>
+        </w:rPr>
+        <w:t xml:space="preserve"> </w:t>
+      </w:r>
+      <w:r>
+        <w:rPr>
+          <w:rFonts w:ascii="Times New Roman" w:hAnsi="Times New Roman" w:cs="Times New Roman"/>
+          <w:noProof/>
+          <w:sz w:val="28"/>
+          <w:szCs w:val="28"/>
+          <w:lang w:eastAsia="uk-UA"/>
+        </w:rPr>
+        <w:t>функції</w:t>
+      </w:r>
+      <w:r>
+        <w:rPr>
+          <w:rFonts w:ascii="Times New Roman" w:hAnsi="Times New Roman" w:cs="Times New Roman"/>
+          <w:noProof/>
+          <w:sz w:val="28"/>
+          <w:szCs w:val="28"/>
+          <w:lang w:eastAsia="uk-UA"/>
+        </w:rPr>
+        <w:t xml:space="preserve"> відповідно до варіанту роботи.</w:t>
+      </w:r>
+    </w:p>
+    <w:p>
+      <w:pPr>
+        <w:spacing w:line="360" w:lineRule="auto"/>
+        <w:jc w:val="center"/>
+        <w:rPr>
+          <w:rFonts w:ascii="Times New Roman" w:hAnsi="Times New Roman" w:cs="Times New Roman"/>
+          <w:noProof/>
+          <w:sz w:val="28"/>
+          <w:szCs w:val="28"/>
+          <w:lang w:eastAsia="uk-UA"/>
+        </w:rPr>
+      </w:pPr>
+      <w:r>
+        <w:rPr>
+          <w:rFonts w:ascii="Times New Roman" w:hAnsi="Times New Roman" w:cs="Times New Roman"/>
+          <w:noProof/>
+          <w:sz w:val="28"/>
+          <w:szCs w:val="28"/>
+          <w:lang w:eastAsia="uk-UA"/>
+        </w:rPr>
+        <w:drawing>
+          <wp:inline distT="0" distB="0" distL="0" distR="0" wp14:anchorId="52D34407" wp14:editId="3F99BC12">
+            <wp:extent cx="5080000" cy="1205835"/>
+            <wp:effectExtent l="0" t="0" r="6350" b="0"/>
+            <wp:docPr id="1" name="Picture 1"/>
+            <wp:cNvGraphicFramePr>
+              <a:graphicFrameLocks xmlns:a="http://schemas.openxmlformats.org/drawingml/2006/main" noChangeAspect="1"/>
+            </wp:cNvGraphicFramePr>
+            <a:graphic xmlns:a="http://schemas.openxmlformats.org/drawingml/2006/main">
+              <a:graphicData uri="http://schemas.openxmlformats.org/drawingml/2006/picture">
+                <pic:pic xmlns:pic="http://schemas.openxmlformats.org/drawingml/2006/picture">
+                  <pic:nvPicPr>
+                    <pic:cNvPr id="1" name=""/>
+                    <pic:cNvPicPr/>
+                  </pic:nvPicPr>
+                  <pic:blipFill>
+                    <a:blip r:embed="rId6"/>
+                    <a:stretch>
+                      <a:fillRect/>
+                    </a:stretch>
+                  </pic:blipFill>
+                  <pic:spPr>
+                    <a:xfrm>
+                      <a:off x="0" y="0"/>
+                      <a:ext cx="5106533" cy="1212133"/>
+                    </a:xfrm>
+                    <a:prstGeom prst="rect">
+                      <a:avLst/>
+                    </a:prstGeom>
+                  </pic:spPr>
+                </pic:pic>
+              </a:graphicData>
+            </a:graphic>
+          </wp:inline>
+        </w:drawing>
       </w:r>
     </w:p>
     <w:p>
@@ -2533,8 +2716,8 @@
           <w:szCs w:val="28"/>
         </w:rPr>
         <w:pict>
-          <v:shape id="_x0000_i1026" type="#_x0000_t75" style="width:231.5pt;height:87pt">
-            <v:imagedata r:id="rId6" o:title="carbon (19)"/>
+          <v:shape id="_x0000_i1026" type="#_x0000_t75" style="width:170.5pt;height:64pt">
+            <v:imagedata r:id="rId7" o:title="carbon (19)"/>
           </v:shape>
         </w:pict>
       </w:r>
@@ -2575,8 +2758,8 @@
           <w:szCs w:val="28"/>
         </w:rPr>
         <w:pict>
-          <v:shape id="_x0000_i1029" type="#_x0000_t75" style="width:302pt;height:375pt">
-            <v:imagedata r:id="rId7" o:title="carbon (20)"/>
+          <v:shape id="_x0000_i1027" type="#_x0000_t75" style="width:245pt;height:304.5pt">
+            <v:imagedata r:id="rId8" o:title="carbon (20)"/>
           </v:shape>
         </w:pict>
       </w:r>
@@ -2599,8 +2782,8 @@
         </w:rPr>
         <w:lastRenderedPageBreak/>
         <w:pict>
-          <v:shape id="_x0000_i1032" type="#_x0000_t75" style="width:294.5pt;height:354pt">
-            <v:imagedata r:id="rId8" o:title="carbon (21)"/>
+          <v:shape id="_x0000_i1028" type="#_x0000_t75" style="width:294.5pt;height:354pt">
+            <v:imagedata r:id="rId9" o:title="carbon (21)"/>
           </v:shape>
         </w:pict>
       </w:r>
@@ -2696,6 +2879,79 @@
     <w:p>
       <w:pPr>
         <w:spacing w:line="360" w:lineRule="auto"/>
+        <w:rPr>
+          <w:rFonts w:ascii="Times New Roman" w:hAnsi="Times New Roman" w:cs="Times New Roman"/>
+          <w:sz w:val="28"/>
+          <w:szCs w:val="28"/>
+        </w:rPr>
+      </w:pPr>
+      <w:r>
+        <w:rPr>
+          <w:rFonts w:ascii="Times New Roman" w:hAnsi="Times New Roman" w:cs="Times New Roman"/>
+          <w:sz w:val="28"/>
+          <w:szCs w:val="28"/>
+        </w:rPr>
+        <w:tab/>
+        <w:t xml:space="preserve">Також тепер результат обчислень не записується відразу до публічного поля, а попадає спочатку до локальної змінної. Зроблено це задля того, аби </w:t>
+      </w:r>
+      <w:proofErr w:type="spellStart"/>
+      <w:r>
+        <w:rPr>
+          <w:rFonts w:ascii="Times New Roman" w:hAnsi="Times New Roman" w:cs="Times New Roman"/>
+          <w:sz w:val="28"/>
+          <w:szCs w:val="28"/>
+          <w:lang w:val="en-US"/>
+        </w:rPr>
+        <w:t>numpy</w:t>
+      </w:r>
+      <w:proofErr w:type="spellEnd"/>
+      <w:r>
+        <w:rPr>
+          <w:rFonts w:ascii="Times New Roman" w:hAnsi="Times New Roman" w:cs="Times New Roman"/>
+          <w:sz w:val="28"/>
+          <w:szCs w:val="28"/>
+        </w:rPr>
+        <w:t xml:space="preserve"> міг нормально працювати, адже при </w:t>
+      </w:r>
+      <w:proofErr w:type="spellStart"/>
+      <w:r>
+        <w:rPr>
+          <w:rFonts w:ascii="Times New Roman" w:hAnsi="Times New Roman" w:cs="Times New Roman"/>
+          <w:sz w:val="28"/>
+          <w:szCs w:val="28"/>
+        </w:rPr>
+        <w:t>лоці</w:t>
+      </w:r>
+      <w:proofErr w:type="spellEnd"/>
+      <w:r>
+        <w:rPr>
+          <w:rFonts w:ascii="Times New Roman" w:hAnsi="Times New Roman" w:cs="Times New Roman"/>
+          <w:sz w:val="28"/>
+          <w:szCs w:val="28"/>
+        </w:rPr>
+        <w:t xml:space="preserve"> функцій, що використовують дану бібліотеку, обрахування виразу займає вкрай багато часу.</w:t>
+      </w:r>
+    </w:p>
+    <w:p>
+      <w:pPr>
+        <w:rPr>
+          <w:rFonts w:ascii="Times New Roman" w:hAnsi="Times New Roman" w:cs="Times New Roman"/>
+          <w:sz w:val="28"/>
+          <w:szCs w:val="28"/>
+        </w:rPr>
+      </w:pPr>
+      <w:r>
+        <w:rPr>
+          <w:rFonts w:ascii="Times New Roman" w:hAnsi="Times New Roman" w:cs="Times New Roman"/>
+          <w:sz w:val="28"/>
+          <w:szCs w:val="28"/>
+        </w:rPr>
+        <w:br w:type="page"/>
+      </w:r>
+    </w:p>
+    <w:p>
+      <w:pPr>
+        <w:spacing w:line="360" w:lineRule="auto"/>
         <w:ind w:firstLine="708"/>
         <w:rPr>
           <w:rFonts w:ascii="Times New Roman" w:hAnsi="Times New Roman" w:cs="Times New Roman"/>
@@ -2708,6 +2964,7 @@
           <w:sz w:val="28"/>
           <w:szCs w:val="28"/>
         </w:rPr>
+        <w:lastRenderedPageBreak/>
         <w:t xml:space="preserve">Тепер давайте запустимо цей код на персональному комп’ютері, де є процесор з підтримкою технології </w:t>
       </w:r>
       <w:proofErr w:type="spellStart"/>
@@ -2731,23 +2988,21 @@
           <w:rFonts w:ascii="Times New Roman" w:hAnsi="Times New Roman" w:cs="Times New Roman"/>
           <w:sz w:val="28"/>
         </w:rPr>
-        <w:t xml:space="preserve">, але поки що </w:t>
-      </w:r>
-      <w:proofErr w:type="spellStart"/>
-      <w:r>
-        <w:rPr>
-          <w:rFonts w:ascii="Times New Roman" w:hAnsi="Times New Roman" w:cs="Times New Roman"/>
-          <w:sz w:val="28"/>
-        </w:rPr>
-        <w:t>активовувати</w:t>
-      </w:r>
-      <w:proofErr w:type="spellEnd"/>
-      <w:r>
-        <w:rPr>
-          <w:rFonts w:ascii="Times New Roman" w:hAnsi="Times New Roman" w:cs="Times New Roman"/>
-          <w:sz w:val="28"/>
-        </w:rPr>
-        <w:t xml:space="preserve"> її не будемо:</w:t>
+        <w:t>, ал</w:t>
+      </w:r>
+      <w:r>
+        <w:rPr>
+          <w:rFonts w:ascii="Times New Roman" w:hAnsi="Times New Roman" w:cs="Times New Roman"/>
+          <w:sz w:val="28"/>
+        </w:rPr>
+        <w:t>е поки що акти</w:t>
+      </w:r>
+      <w:r>
+        <w:rPr>
+          <w:rFonts w:ascii="Times New Roman" w:hAnsi="Times New Roman" w:cs="Times New Roman"/>
+          <w:sz w:val="28"/>
+        </w:rPr>
+        <w:t>вувати її не будемо:</w:t>
       </w:r>
     </w:p>
     <w:p>
@@ -2768,8 +3023,8 @@
           <w:lang w:val="en-US"/>
         </w:rPr>
         <w:pict>
-          <v:shape id="_x0000_i1035" type="#_x0000_t75" style="width:290pt;height:217.5pt">
-            <v:imagedata r:id="rId9" o:title="Figure_1_no_TSX"/>
+          <v:shape id="_x0000_i1029" type="#_x0000_t75" style="width:385pt;height:288.5pt">
+            <v:imagedata r:id="rId10" o:title="Figure_1_no_TSX"/>
           </v:shape>
         </w:pict>
       </w:r>
@@ -2791,10 +3046,9 @@
           <w:sz w:val="28"/>
           <w:lang w:val="en-US"/>
         </w:rPr>
-        <w:lastRenderedPageBreak/>
         <w:pict>
-          <v:shape id="_x0000_i1039" type="#_x0000_t75" style="width:235.5pt;height:176.5pt">
-            <v:imagedata r:id="rId10" o:title="Figure_2_no_TSX"/>
+          <v:shape id="_x0000_i1030" type="#_x0000_t75" style="width:371.5pt;height:278.5pt">
+            <v:imagedata r:id="rId11" o:title="Figure_2_no_TSX"/>
           </v:shape>
         </w:pict>
       </w:r>
@@ -2826,8 +3080,51 @@
         <w:rPr>
           <w:rFonts w:ascii="Times New Roman" w:hAnsi="Times New Roman" w:cs="Times New Roman"/>
           <w:sz w:val="28"/>
-        </w:rPr>
-        <w:t xml:space="preserve"> приблизно 0.001</w:t>
+          <w:lang w:val="en-US"/>
+        </w:rPr>
+        <w:t xml:space="preserve"> </w:t>
+      </w:r>
+      <w:r>
+        <w:rPr>
+          <w:rFonts w:ascii="Times New Roman" w:hAnsi="Times New Roman" w:cs="Times New Roman"/>
+          <w:sz w:val="28"/>
+        </w:rPr>
+        <w:t>між середніми мінімальним та максимальним</w:t>
+      </w:r>
+      <w:r>
+        <w:rPr>
+          <w:rFonts w:ascii="Times New Roman" w:hAnsi="Times New Roman" w:cs="Times New Roman"/>
+          <w:sz w:val="28"/>
+        </w:rPr>
+        <w:t xml:space="preserve"> значенням</w:t>
+      </w:r>
+      <w:r>
+        <w:rPr>
+          <w:rFonts w:ascii="Times New Roman" w:hAnsi="Times New Roman" w:cs="Times New Roman"/>
+          <w:sz w:val="28"/>
+        </w:rPr>
+        <w:t xml:space="preserve"> </w:t>
+      </w:r>
+      <w:r>
+        <w:rPr>
+          <w:rFonts w:ascii="Times New Roman" w:hAnsi="Times New Roman" w:cs="Times New Roman"/>
+          <w:sz w:val="28"/>
+        </w:rPr>
+        <w:t xml:space="preserve">приблизно </w:t>
+      </w:r>
+      <w:r>
+        <w:rPr>
+          <w:rFonts w:ascii="Times New Roman" w:hAnsi="Times New Roman" w:cs="Times New Roman"/>
+          <w:sz w:val="28"/>
+        </w:rPr>
+        <w:t xml:space="preserve">в </w:t>
+      </w:r>
+      <w:r>
+        <w:rPr>
+          <w:rFonts w:ascii="Times New Roman" w:hAnsi="Times New Roman" w:cs="Times New Roman"/>
+          <w:sz w:val="28"/>
+        </w:rPr>
+        <w:t>0.001</w:t>
       </w:r>
     </w:p>
     <w:p>
@@ -2846,6 +3143,7 @@
           <w:sz w:val="28"/>
           <w:szCs w:val="28"/>
         </w:rPr>
+        <w:lastRenderedPageBreak/>
         <w:t xml:space="preserve">А зараз запустимо Лабораторну роботу з увімкненою технологією </w:t>
       </w:r>
       <w:proofErr w:type="spellStart"/>
@@ -2890,8 +3188,8 @@
           <w:lang w:val="en-US"/>
         </w:rPr>
         <w:pict>
-          <v:shape id="_x0000_i1050" type="#_x0000_t75" style="width:254pt;height:190.5pt">
-            <v:imagedata r:id="rId11" o:title="Figure_1_TSX"/>
+          <v:shape id="_x0000_i1031" type="#_x0000_t75" style="width:379.5pt;height:285pt">
+            <v:imagedata r:id="rId12" o:title="Figure_1_TSX"/>
           </v:shape>
         </w:pict>
       </w:r>
@@ -2913,8 +3211,8 @@
           <w:lang w:val="en-US"/>
         </w:rPr>
         <w:pict>
-          <v:shape id="_x0000_i1051" type="#_x0000_t75" style="width:241pt;height:180.5pt">
-            <v:imagedata r:id="rId12" o:title="Figure_2_TSX"/>
+          <v:shape id="_x0000_i1032" type="#_x0000_t75" style="width:394.5pt;height:295.5pt">
+            <v:imagedata r:id="rId13" o:title="Figure_2_TSX"/>
           </v:shape>
         </w:pict>
       </w:r>
@@ -2926,14 +3224,15 @@
           <w:rFonts w:ascii="Times New Roman" w:hAnsi="Times New Roman" w:cs="Times New Roman"/>
           <w:sz w:val="28"/>
           <w:szCs w:val="28"/>
-        </w:rPr>
-      </w:pPr>
-      <w:r>
-        <w:rPr>
-          <w:rFonts w:ascii="Times New Roman" w:hAnsi="Times New Roman" w:cs="Times New Roman"/>
-          <w:sz w:val="28"/>
           <w:lang w:val="en-US"/>
         </w:rPr>
+      </w:pPr>
+      <w:r>
+        <w:rPr>
+          <w:rFonts w:ascii="Times New Roman" w:hAnsi="Times New Roman" w:cs="Times New Roman"/>
+          <w:sz w:val="28"/>
+          <w:lang w:val="en-US"/>
+        </w:rPr>
         <w:tab/>
       </w:r>
       <w:r>
@@ -2943,20 +3242,18 @@
         </w:rPr>
         <w:t>З графіків можна дійти до висновку, що коливання значень стало значно більшим, ніж було: з 0.0034 до 0.007</w:t>
       </w:r>
-      <w:bookmarkStart w:id="3" w:name="_GoBack"/>
-      <w:bookmarkEnd w:id="3"/>
     </w:p>
     <w:p>
       <w:pPr>
         <w:pStyle w:val="Heading1"/>
         <w:spacing w:line="360" w:lineRule="auto"/>
       </w:pPr>
-      <w:bookmarkStart w:id="4" w:name="_Toc128516695"/>
+      <w:bookmarkStart w:id="3" w:name="_Toc129728564"/>
       <w:r>
         <w:lastRenderedPageBreak/>
         <w:t>Висновок:</w:t>
       </w:r>
-      <w:bookmarkEnd w:id="4"/>
+      <w:bookmarkEnd w:id="3"/>
     </w:p>
     <w:p>
       <w:pPr>
@@ -2975,82 +3272,23 @@
           <w:sz w:val="28"/>
           <w:szCs w:val="28"/>
         </w:rPr>
-        <w:t xml:space="preserve">На жаль пророблена робота не дала бажаних результатів, а саме пришвидшення обрахування всіх виразів, а навпаки – зробила тільки гірше. </w:t>
-      </w:r>
-      <w:r>
-        <w:rPr>
-          <w:rFonts w:ascii="Times New Roman" w:hAnsi="Times New Roman" w:cs="Times New Roman"/>
-          <w:sz w:val="28"/>
-          <w:szCs w:val="28"/>
-        </w:rPr>
-        <w:t xml:space="preserve">Можливо було не зовсім </w:t>
+        <w:t xml:space="preserve">Створивши новий варіант лабораторної роботи Я думав, що при увімкненій технології </w:t>
       </w:r>
       <w:proofErr w:type="spellStart"/>
       <w:r>
         <w:rPr>
           <w:rFonts w:ascii="Times New Roman" w:hAnsi="Times New Roman" w:cs="Times New Roman"/>
           <w:sz w:val="28"/>
-          <w:szCs w:val="28"/>
-        </w:rPr>
-        <w:t>коректно</w:t>
+        </w:rPr>
+        <w:t>Intel</w:t>
       </w:r>
       <w:proofErr w:type="spellEnd"/>
       <w:r>
         <w:rPr>
           <w:rFonts w:ascii="Times New Roman" w:hAnsi="Times New Roman" w:cs="Times New Roman"/>
           <w:sz w:val="28"/>
-          <w:szCs w:val="28"/>
-        </w:rPr>
-        <w:t xml:space="preserve"> проведено синхронізацію</w:t>
-      </w:r>
-      <w:r>
-        <w:rPr>
-          <w:rFonts w:ascii="Times New Roman" w:hAnsi="Times New Roman" w:cs="Times New Roman"/>
-          <w:sz w:val="28"/>
-          <w:szCs w:val="28"/>
-          <w:lang w:val="en-US"/>
-        </w:rPr>
-        <w:t>;</w:t>
-      </w:r>
-      <w:r>
-        <w:rPr>
-          <w:rFonts w:ascii="Times New Roman" w:hAnsi="Times New Roman" w:cs="Times New Roman"/>
-          <w:sz w:val="28"/>
-          <w:szCs w:val="28"/>
-        </w:rPr>
-        <w:t xml:space="preserve"> м</w:t>
-      </w:r>
-      <w:r>
-        <w:rPr>
-          <w:rFonts w:ascii="Times New Roman" w:hAnsi="Times New Roman" w:cs="Times New Roman"/>
-          <w:sz w:val="28"/>
-          <w:szCs w:val="28"/>
-        </w:rPr>
-        <w:t xml:space="preserve">ожливо це пов’язано з </w:t>
-      </w:r>
-      <w:r>
-        <w:rPr>
-          <w:rFonts w:ascii="Times New Roman" w:hAnsi="Times New Roman" w:cs="Times New Roman"/>
-          <w:sz w:val="28"/>
-          <w:szCs w:val="28"/>
-        </w:rPr>
-        <w:t>не</w:t>
-      </w:r>
-      <w:r>
-        <w:rPr>
-          <w:rFonts w:ascii="Times New Roman" w:hAnsi="Times New Roman" w:cs="Times New Roman"/>
-          <w:sz w:val="28"/>
-          <w:szCs w:val="28"/>
-        </w:rPr>
-        <w:t>справедливим розподілом задач (деякі потоки роблять більш складні операції, ніж інші)</w:t>
-      </w:r>
-      <w:r>
-        <w:rPr>
-          <w:rFonts w:ascii="Times New Roman" w:hAnsi="Times New Roman" w:cs="Times New Roman"/>
-          <w:sz w:val="28"/>
-          <w:szCs w:val="28"/>
-        </w:rPr>
-        <w:t xml:space="preserve"> -</w:t>
+        </w:rPr>
+        <w:t>® TSX-NI</w:t>
       </w:r>
       <w:r>
         <w:rPr>
@@ -3066,7 +3304,31 @@
           <w:sz w:val="28"/>
           <w:szCs w:val="28"/>
         </w:rPr>
-        <w:t>точно Я сказати в даному випадку не можу.</w:t>
+        <w:t>можна значно збільшити продуктивність Мого коду, проте Я отримав зворотній результат</w:t>
+      </w:r>
+      <w:r>
+        <w:rPr>
+          <w:rFonts w:ascii="Times New Roman" w:hAnsi="Times New Roman" w:cs="Times New Roman"/>
+          <w:sz w:val="28"/>
+          <w:szCs w:val="28"/>
+        </w:rPr>
+        <w:t>.</w:t>
+      </w:r>
+      <w:r>
+        <w:rPr>
+          <w:rFonts w:ascii="Times New Roman" w:hAnsi="Times New Roman" w:cs="Times New Roman"/>
+          <w:sz w:val="28"/>
+          <w:szCs w:val="28"/>
+        </w:rPr>
+        <w:t xml:space="preserve"> Спочатку Мені вважалося</w:t>
+      </w:r>
+      <w:r>
+        <w:rPr>
+          <w:rFonts w:ascii="Times New Roman" w:hAnsi="Times New Roman" w:cs="Times New Roman"/>
+          <w:sz w:val="28"/>
+          <w:szCs w:val="28"/>
+        </w:rPr>
+        <w:t>, що це щось пішло не так саме у Моїй роботі, але запитавши в знайомих почув той самий висновок.</w:t>
       </w:r>
     </w:p>
     <w:p>
@@ -3086,6 +3348,202 @@
           <w:sz w:val="28"/>
           <w:szCs w:val="28"/>
         </w:rPr>
+        <w:t xml:space="preserve">Сама технологія </w:t>
+      </w:r>
+      <w:r>
+        <w:rPr>
+          <w:rFonts w:ascii="Times New Roman" w:hAnsi="Times New Roman" w:cs="Times New Roman"/>
+          <w:sz w:val="28"/>
+          <w:szCs w:val="28"/>
+        </w:rPr>
+        <w:t>має на увазі надбудову над системою роботи з кешем процесора, що оптимізує середовище виконання</w:t>
+      </w:r>
+      <w:r>
+        <w:rPr>
+          <w:rFonts w:ascii="Times New Roman" w:hAnsi="Times New Roman" w:cs="Times New Roman"/>
+          <w:sz w:val="28"/>
+          <w:szCs w:val="28"/>
+        </w:rPr>
+        <w:t xml:space="preserve"> </w:t>
+      </w:r>
+      <w:proofErr w:type="spellStart"/>
+      <w:r>
+        <w:rPr>
+          <w:rFonts w:ascii="Times New Roman" w:hAnsi="Times New Roman" w:cs="Times New Roman"/>
+          <w:sz w:val="28"/>
+          <w:szCs w:val="28"/>
+        </w:rPr>
+        <w:t>багатопотокових</w:t>
+      </w:r>
+      <w:proofErr w:type="spellEnd"/>
+      <w:r>
+        <w:rPr>
+          <w:rFonts w:ascii="Times New Roman" w:hAnsi="Times New Roman" w:cs="Times New Roman"/>
+          <w:sz w:val="28"/>
+          <w:szCs w:val="28"/>
+        </w:rPr>
+        <w:t xml:space="preserve"> додатків, але </w:t>
+      </w:r>
+      <w:r>
+        <w:rPr>
+          <w:rFonts w:ascii="Times New Roman" w:hAnsi="Times New Roman" w:cs="Times New Roman"/>
+          <w:sz w:val="28"/>
+          <w:szCs w:val="28"/>
+        </w:rPr>
+        <w:t>тільки в тому випадку, якщо ці додатки використовують програмні інтерфейси TSX-NI</w:t>
+      </w:r>
+      <w:r>
+        <w:rPr>
+          <w:rFonts w:ascii="Times New Roman" w:hAnsi="Times New Roman" w:cs="Times New Roman"/>
+          <w:sz w:val="28"/>
+          <w:szCs w:val="28"/>
+        </w:rPr>
+        <w:t xml:space="preserve">. </w:t>
+      </w:r>
+    </w:p>
+    <w:p>
+      <w:pPr>
+        <w:spacing w:line="360" w:lineRule="auto"/>
+        <w:ind w:firstLine="360"/>
+        <w:jc w:val="both"/>
+        <w:rPr>
+          <w:rFonts w:ascii="Times New Roman" w:hAnsi="Times New Roman" w:cs="Times New Roman"/>
+          <w:sz w:val="28"/>
+          <w:szCs w:val="28"/>
+        </w:rPr>
+      </w:pPr>
+      <w:r>
+        <w:rPr>
+          <w:rFonts w:ascii="Times New Roman" w:hAnsi="Times New Roman" w:cs="Times New Roman"/>
+          <w:sz w:val="28"/>
+          <w:szCs w:val="28"/>
+        </w:rPr>
+        <w:t>Тому на Мою думку є кілька потенційних причин чому так сталося:</w:t>
+      </w:r>
+    </w:p>
+    <w:p>
+      <w:pPr>
+        <w:spacing w:line="360" w:lineRule="auto"/>
+        <w:ind w:firstLine="360"/>
+        <w:jc w:val="both"/>
+        <w:rPr>
+          <w:rFonts w:ascii="Times New Roman" w:hAnsi="Times New Roman" w:cs="Times New Roman"/>
+          <w:sz w:val="28"/>
+          <w:szCs w:val="28"/>
+        </w:rPr>
+      </w:pPr>
+      <w:r>
+        <w:rPr>
+          <w:rFonts w:ascii="Times New Roman" w:hAnsi="Times New Roman" w:cs="Times New Roman"/>
+          <w:sz w:val="28"/>
+          <w:szCs w:val="28"/>
+        </w:rPr>
+        <w:t xml:space="preserve">1. Це прискорення буде використовуватись лише у випадку використання програмного інтерфейсу </w:t>
+      </w:r>
+      <w:r>
+        <w:rPr>
+          <w:rFonts w:ascii="Times New Roman" w:hAnsi="Times New Roman" w:cs="Times New Roman"/>
+          <w:sz w:val="28"/>
+          <w:szCs w:val="28"/>
+        </w:rPr>
+        <w:t>TSX-NI</w:t>
+      </w:r>
+    </w:p>
+    <w:p>
+      <w:pPr>
+        <w:spacing w:line="360" w:lineRule="auto"/>
+        <w:ind w:firstLine="360"/>
+        <w:jc w:val="both"/>
+        <w:rPr>
+          <w:rFonts w:ascii="Times New Roman" w:hAnsi="Times New Roman" w:cs="Times New Roman"/>
+          <w:sz w:val="28"/>
+          <w:szCs w:val="28"/>
+        </w:rPr>
+      </w:pPr>
+      <w:r>
+        <w:rPr>
+          <w:rFonts w:ascii="Times New Roman" w:hAnsi="Times New Roman" w:cs="Times New Roman"/>
+          <w:sz w:val="28"/>
+          <w:szCs w:val="28"/>
+        </w:rPr>
+        <w:t xml:space="preserve">2. Існує певна недоробка з боку розробників, так як дана </w:t>
+      </w:r>
+      <w:proofErr w:type="spellStart"/>
+      <w:r>
+        <w:rPr>
+          <w:rFonts w:ascii="Times New Roman" w:hAnsi="Times New Roman" w:cs="Times New Roman"/>
+          <w:sz w:val="28"/>
+          <w:szCs w:val="28"/>
+        </w:rPr>
+        <w:t>фіча</w:t>
+      </w:r>
+      <w:proofErr w:type="spellEnd"/>
+      <w:r>
+        <w:rPr>
+          <w:rFonts w:ascii="Times New Roman" w:hAnsi="Times New Roman" w:cs="Times New Roman"/>
+          <w:sz w:val="28"/>
+          <w:szCs w:val="28"/>
+        </w:rPr>
+        <w:t>,</w:t>
+      </w:r>
+      <w:r>
+        <w:rPr>
+          <w:rFonts w:ascii="Times New Roman" w:hAnsi="Times New Roman" w:cs="Times New Roman"/>
+          <w:sz w:val="28"/>
+          <w:szCs w:val="28"/>
+        </w:rPr>
+        <w:t xml:space="preserve"> починаючи з 2014</w:t>
+      </w:r>
+      <w:r>
+        <w:rPr>
+          <w:rFonts w:ascii="Times New Roman" w:hAnsi="Times New Roman" w:cs="Times New Roman"/>
+          <w:sz w:val="28"/>
+          <w:szCs w:val="28"/>
+        </w:rPr>
+        <w:t>,</w:t>
+      </w:r>
+      <w:r>
+        <w:rPr>
+          <w:rFonts w:ascii="Times New Roman" w:hAnsi="Times New Roman" w:cs="Times New Roman"/>
+          <w:sz w:val="28"/>
+          <w:szCs w:val="28"/>
+        </w:rPr>
+        <w:t xml:space="preserve"> поступово вимикалася на програмному рівні на багатьох процесорах і є шанс, що зараз, у 2023 році, ця технологія має недоліки, </w:t>
+      </w:r>
+      <w:r>
+        <w:rPr>
+          <w:rFonts w:ascii="Times New Roman" w:hAnsi="Times New Roman" w:cs="Times New Roman"/>
+          <w:sz w:val="28"/>
+          <w:szCs w:val="28"/>
+        </w:rPr>
+        <w:t>які і зменшують швидкі</w:t>
+      </w:r>
+      <w:r>
+        <w:rPr>
+          <w:rFonts w:ascii="Times New Roman" w:hAnsi="Times New Roman" w:cs="Times New Roman"/>
+          <w:sz w:val="28"/>
+          <w:szCs w:val="28"/>
+        </w:rPr>
+        <w:t>сть обчислень</w:t>
+      </w:r>
+    </w:p>
+    <w:p>
+      <w:pPr>
+        <w:spacing w:line="360" w:lineRule="auto"/>
+        <w:ind w:firstLine="360"/>
+        <w:rPr>
+          <w:rFonts w:ascii="Times New Roman" w:hAnsi="Times New Roman" w:cs="Times New Roman"/>
+          <w:sz w:val="28"/>
+          <w:szCs w:val="28"/>
+          <w:lang w:val="en-US"/>
+        </w:rPr>
+      </w:pPr>
+      <w:r>
+        <w:rPr>
+          <w:rFonts w:ascii="Times New Roman" w:hAnsi="Times New Roman" w:cs="Times New Roman"/>
+          <w:sz w:val="28"/>
+          <w:szCs w:val="28"/>
+        </w:rPr>
         <w:t>У ході виконання роботи Я</w:t>
       </w:r>
       <w:r>
@@ -3094,7 +3552,15 @@
           <w:sz w:val="28"/>
           <w:szCs w:val="28"/>
         </w:rPr>
-        <w:t xml:space="preserve"> створив 2 варіанти </w:t>
+        <w:t xml:space="preserve"> </w:t>
+      </w:r>
+      <w:r>
+        <w:rPr>
+          <w:rFonts w:ascii="Times New Roman" w:hAnsi="Times New Roman" w:cs="Times New Roman"/>
+          <w:sz w:val="28"/>
+          <w:szCs w:val="28"/>
+        </w:rPr>
+        <w:t xml:space="preserve">глибше познайомився з </w:t>
       </w:r>
       <w:proofErr w:type="spellStart"/>
       <w:r>
@@ -3103,7 +3569,7 @@
           <w:sz w:val="28"/>
           <w:szCs w:val="28"/>
         </w:rPr>
-        <w:t>багатопотокової</w:t>
+        <w:t>багатопоточністю</w:t>
       </w:r>
       <w:proofErr w:type="spellEnd"/>
       <w:r>
@@ -3112,39 +3578,68 @@
           <w:sz w:val="28"/>
           <w:szCs w:val="28"/>
         </w:rPr>
-        <w:t xml:space="preserve"> програми: </w:t>
-      </w:r>
-    </w:p>
-    <w:p>
-      <w:pPr>
-        <w:pStyle w:val="ListParagraph"/>
-        <w:numPr>
-          <w:ilvl w:val="0"/>
-          <w:numId w:val="11"/>
-        </w:numPr>
-        <w:spacing w:line="360" w:lineRule="auto"/>
-        <w:jc w:val="both"/>
-        <w:rPr>
-          <w:rFonts w:ascii="Times New Roman" w:hAnsi="Times New Roman" w:cs="Times New Roman"/>
-          <w:sz w:val="28"/>
-          <w:szCs w:val="28"/>
-        </w:rPr>
-      </w:pPr>
-      <w:r>
-        <w:rPr>
-          <w:rFonts w:ascii="Times New Roman" w:hAnsi="Times New Roman" w:cs="Times New Roman"/>
-          <w:sz w:val="28"/>
-          <w:szCs w:val="28"/>
-        </w:rPr>
-        <w:t>П</w:t>
-      </w:r>
-      <w:r>
-        <w:rPr>
-          <w:rFonts w:ascii="Times New Roman" w:hAnsi="Times New Roman" w:cs="Times New Roman"/>
-          <w:sz w:val="28"/>
-          <w:szCs w:val="28"/>
-        </w:rPr>
-        <w:t xml:space="preserve">ерший – мав в собі принципи локалізації - при цьому як скалярні так і векторні змінні не повинні розділюватися між потоками – механізм когерентності </w:t>
+        <w:t xml:space="preserve"> у </w:t>
+      </w:r>
+      <w:r>
+        <w:rPr>
+          <w:rFonts w:ascii="Times New Roman" w:hAnsi="Times New Roman" w:cs="Times New Roman"/>
+          <w:sz w:val="28"/>
+          <w:szCs w:val="28"/>
+          <w:lang w:val="en-US"/>
+        </w:rPr>
+        <w:t>python</w:t>
+      </w:r>
+      <w:r>
+        <w:rPr>
+          <w:rFonts w:ascii="Times New Roman" w:hAnsi="Times New Roman" w:cs="Times New Roman"/>
+          <w:sz w:val="28"/>
+          <w:szCs w:val="28"/>
+        </w:rPr>
+        <w:t xml:space="preserve">, а саме з </w:t>
+      </w:r>
+      <w:r>
+        <w:rPr>
+          <w:rFonts w:ascii="Times New Roman" w:hAnsi="Times New Roman" w:cs="Times New Roman"/>
+          <w:sz w:val="28"/>
+          <w:szCs w:val="28"/>
+          <w:lang w:val="en-US"/>
+        </w:rPr>
+        <w:t>Lock</w:t>
+      </w:r>
+      <w:r>
+        <w:rPr>
+          <w:rFonts w:ascii="Times New Roman" w:hAnsi="Times New Roman" w:cs="Times New Roman"/>
+          <w:sz w:val="28"/>
+          <w:szCs w:val="28"/>
+        </w:rPr>
+        <w:t xml:space="preserve"> (блокує певний фрагм</w:t>
+      </w:r>
+      <w:r>
+        <w:rPr>
+          <w:rFonts w:ascii="Times New Roman" w:hAnsi="Times New Roman" w:cs="Times New Roman"/>
+          <w:sz w:val="28"/>
+          <w:szCs w:val="28"/>
+        </w:rPr>
+        <w:t>ент коду, доки робота з ним не з</w:t>
+      </w:r>
+      <w:bookmarkStart w:id="4" w:name="_GoBack"/>
+      <w:bookmarkEnd w:id="4"/>
+      <w:r>
+        <w:rPr>
+          <w:rFonts w:ascii="Times New Roman" w:hAnsi="Times New Roman" w:cs="Times New Roman"/>
+          <w:sz w:val="28"/>
+          <w:szCs w:val="28"/>
+        </w:rPr>
+        <w:t>акінчиться)</w:t>
+      </w:r>
+      <w:r>
+        <w:rPr>
+          <w:rFonts w:ascii="Times New Roman" w:hAnsi="Times New Roman" w:cs="Times New Roman"/>
+          <w:sz w:val="28"/>
+          <w:szCs w:val="28"/>
+          <w:lang w:val="en-US"/>
+        </w:rPr>
+        <w:t xml:space="preserve">, </w:t>
       </w:r>
       <w:proofErr w:type="spellStart"/>
       <w:r>
@@ -3152,8 +3647,9 @@
           <w:rFonts w:ascii="Times New Roman" w:hAnsi="Times New Roman" w:cs="Times New Roman"/>
           <w:sz w:val="28"/>
           <w:szCs w:val="28"/>
-        </w:rPr>
-        <w:t>кешів</w:t>
+          <w:lang w:val="en-US"/>
+        </w:rPr>
+        <w:t>ThreadPoolExecutor</w:t>
       </w:r>
       <w:proofErr w:type="spellEnd"/>
       <w:r>
@@ -3162,37 +3658,14 @@
           <w:sz w:val="28"/>
           <w:szCs w:val="28"/>
         </w:rPr>
-        <w:t xml:space="preserve"> MESIF при цьому працювати не буд</w:t>
-      </w:r>
-      <w:r>
-        <w:rPr>
-          <w:rFonts w:ascii="Times New Roman" w:hAnsi="Times New Roman" w:cs="Times New Roman"/>
-          <w:sz w:val="28"/>
-          <w:szCs w:val="28"/>
-        </w:rPr>
-        <w:t>е</w:t>
-      </w:r>
-    </w:p>
-    <w:p>
-      <w:pPr>
-        <w:pStyle w:val="ListParagraph"/>
-        <w:numPr>
-          <w:ilvl w:val="0"/>
-          <w:numId w:val="11"/>
-        </w:numPr>
-        <w:spacing w:line="360" w:lineRule="auto"/>
-        <w:jc w:val="both"/>
-        <w:rPr>
-          <w:rFonts w:ascii="Times New Roman" w:hAnsi="Times New Roman" w:cs="Times New Roman"/>
-          <w:sz w:val="28"/>
-          <w:szCs w:val="28"/>
-        </w:rPr>
-      </w:pPr>
-      <w:r>
-        <w:rPr>
-          <w:rFonts w:ascii="Times New Roman" w:hAnsi="Times New Roman" w:cs="Times New Roman"/>
-          <w:sz w:val="28"/>
-          <w:szCs w:val="28"/>
+        <w:t xml:space="preserve"> (об’єднує кілька потоків у групи)</w:t>
+      </w:r>
+      <w:r>
+        <w:rPr>
+          <w:rFonts w:ascii="Times New Roman" w:hAnsi="Times New Roman" w:cs="Times New Roman"/>
+          <w:sz w:val="28"/>
+          <w:szCs w:val="28"/>
+          <w:lang w:val="en-US"/>
         </w:rPr>
         <w:t xml:space="preserve"> </w:t>
       </w:r>
@@ -3202,55 +3675,16 @@
           <w:sz w:val="28"/>
           <w:szCs w:val="28"/>
         </w:rPr>
-        <w:t>У д</w:t>
-      </w:r>
-      <w:r>
-        <w:rPr>
-          <w:rFonts w:ascii="Times New Roman" w:hAnsi="Times New Roman" w:cs="Times New Roman"/>
-          <w:sz w:val="28"/>
-          <w:szCs w:val="28"/>
-        </w:rPr>
-        <w:t>ругий</w:t>
-      </w:r>
-      <w:r>
-        <w:rPr>
-          <w:rFonts w:ascii="Times New Roman" w:hAnsi="Times New Roman" w:cs="Times New Roman"/>
-          <w:sz w:val="28"/>
-          <w:szCs w:val="28"/>
-        </w:rPr>
-        <w:t xml:space="preserve"> ж</w:t>
-      </w:r>
-      <w:r>
-        <w:rPr>
-          <w:rFonts w:ascii="Times New Roman" w:hAnsi="Times New Roman" w:cs="Times New Roman"/>
-          <w:sz w:val="28"/>
-          <w:szCs w:val="28"/>
-        </w:rPr>
-        <w:t xml:space="preserve"> навпаки – було використано глобальні змінні</w:t>
-      </w:r>
-      <w:r>
-        <w:rPr>
-          <w:rFonts w:ascii="Times New Roman" w:hAnsi="Times New Roman" w:cs="Times New Roman"/>
-          <w:sz w:val="28"/>
-          <w:szCs w:val="28"/>
-        </w:rPr>
-        <w:t xml:space="preserve"> для скалярів та матриць за</w:t>
-      </w:r>
-      <w:r>
-        <w:rPr>
-          <w:rFonts w:ascii="Times New Roman" w:hAnsi="Times New Roman" w:cs="Times New Roman"/>
-          <w:sz w:val="28"/>
-          <w:szCs w:val="28"/>
-        </w:rPr>
-        <w:t xml:space="preserve"> допомогою механізмів синхронізації - </w:t>
-      </w:r>
-      <w:r>
-        <w:rPr>
-          <w:rFonts w:ascii="Times New Roman" w:hAnsi="Times New Roman" w:cs="Times New Roman"/>
-          <w:sz w:val="28"/>
-          <w:szCs w:val="28"/>
-        </w:rPr>
-        <w:t xml:space="preserve">пошук актуального значення змінної при цьому буде відбуватися, відповідно до механізму когерентності </w:t>
+        <w:t xml:space="preserve">та </w:t>
+      </w:r>
+      <w:r>
+        <w:rPr>
+          <w:rFonts w:ascii="Times New Roman" w:hAnsi="Times New Roman" w:cs="Times New Roman"/>
+          <w:sz w:val="28"/>
+          <w:szCs w:val="28"/>
+          <w:lang w:val="en-US"/>
+        </w:rPr>
+        <w:t>future’</w:t>
       </w:r>
       <w:proofErr w:type="spellStart"/>
       <w:r>
@@ -3259,7 +3693,15 @@
           <w:sz w:val="28"/>
           <w:szCs w:val="28"/>
         </w:rPr>
-        <w:t>кешів</w:t>
+        <w:t>ам</w:t>
+      </w:r>
+      <w:r>
+        <w:rPr>
+          <w:rFonts w:ascii="Times New Roman" w:hAnsi="Times New Roman" w:cs="Times New Roman"/>
+          <w:sz w:val="28"/>
+          <w:szCs w:val="28"/>
+        </w:rPr>
+        <w:t>и</w:t>
       </w:r>
       <w:proofErr w:type="spellEnd"/>
       <w:r>
@@ -3268,107 +3710,41 @@
           <w:sz w:val="28"/>
           <w:szCs w:val="28"/>
         </w:rPr>
-        <w:t xml:space="preserve"> MESIF, у кешах L1D всіх </w:t>
-      </w:r>
-      <w:proofErr w:type="spellStart"/>
-      <w:r>
-        <w:rPr>
-          <w:rFonts w:ascii="Times New Roman" w:hAnsi="Times New Roman" w:cs="Times New Roman"/>
-          <w:sz w:val="28"/>
-          <w:szCs w:val="28"/>
-        </w:rPr>
-        <w:t>ядер</w:t>
-      </w:r>
-      <w:proofErr w:type="spellEnd"/>
-      <w:r>
-        <w:rPr>
-          <w:rFonts w:ascii="Times New Roman" w:hAnsi="Times New Roman" w:cs="Times New Roman"/>
-          <w:sz w:val="28"/>
-          <w:szCs w:val="28"/>
-        </w:rPr>
-        <w:t xml:space="preserve"> мікропроцесора</w:t>
-      </w:r>
-    </w:p>
-    <w:p>
-      <w:pPr>
-        <w:spacing w:line="360" w:lineRule="auto"/>
-        <w:ind w:firstLine="283"/>
-        <w:jc w:val="both"/>
-        <w:rPr>
-          <w:rFonts w:ascii="Times New Roman" w:hAnsi="Times New Roman" w:cs="Times New Roman"/>
-          <w:sz w:val="28"/>
-          <w:szCs w:val="28"/>
-        </w:rPr>
-      </w:pPr>
-      <w:r>
-        <w:rPr>
-          <w:rFonts w:ascii="Times New Roman" w:hAnsi="Times New Roman" w:cs="Times New Roman"/>
-          <w:sz w:val="28"/>
-          <w:szCs w:val="28"/>
-        </w:rPr>
-        <w:t xml:space="preserve">Побудував кілька графіків, котрі порівнюють обидві варіації та зробив невтішні висновки щодо швидкодії </w:t>
-      </w:r>
-      <w:proofErr w:type="spellStart"/>
-      <w:r>
-        <w:rPr>
-          <w:rFonts w:ascii="Times New Roman" w:hAnsi="Times New Roman" w:cs="Times New Roman"/>
-          <w:sz w:val="28"/>
-          <w:szCs w:val="28"/>
-        </w:rPr>
-        <w:t>багатопотокового</w:t>
-      </w:r>
-      <w:proofErr w:type="spellEnd"/>
-      <w:r>
-        <w:rPr>
-          <w:rFonts w:ascii="Times New Roman" w:hAnsi="Times New Roman" w:cs="Times New Roman"/>
-          <w:sz w:val="28"/>
-          <w:szCs w:val="28"/>
-        </w:rPr>
-        <w:t xml:space="preserve"> методу</w:t>
-      </w:r>
-      <w:r>
-        <w:rPr>
-          <w:rFonts w:ascii="Times New Roman" w:hAnsi="Times New Roman" w:cs="Times New Roman"/>
-          <w:sz w:val="28"/>
-          <w:szCs w:val="28"/>
-        </w:rPr>
-        <w:t>.</w:t>
-      </w:r>
-    </w:p>
-    <w:p>
-      <w:pPr>
-        <w:spacing w:line="360" w:lineRule="auto"/>
-        <w:ind w:firstLine="283"/>
-        <w:jc w:val="both"/>
-        <w:rPr>
-          <w:rFonts w:ascii="Times New Roman" w:hAnsi="Times New Roman" w:cs="Times New Roman"/>
-          <w:sz w:val="28"/>
-          <w:szCs w:val="28"/>
-        </w:rPr>
-      </w:pPr>
-      <w:r>
-        <w:rPr>
-          <w:rFonts w:ascii="Times New Roman" w:hAnsi="Times New Roman" w:cs="Times New Roman"/>
-          <w:sz w:val="28"/>
-          <w:szCs w:val="28"/>
-        </w:rPr>
-        <w:t>Додатково</w:t>
-      </w:r>
-      <w:r>
-        <w:rPr>
-          <w:rFonts w:ascii="Times New Roman" w:hAnsi="Times New Roman" w:cs="Times New Roman"/>
-          <w:sz w:val="28"/>
-          <w:szCs w:val="28"/>
-        </w:rPr>
-        <w:t xml:space="preserve"> </w:t>
-      </w:r>
-      <w:r>
-        <w:rPr>
-          <w:rFonts w:ascii="Times New Roman" w:hAnsi="Times New Roman" w:cs="Times New Roman"/>
-          <w:sz w:val="28"/>
-          <w:szCs w:val="28"/>
-        </w:rPr>
-        <w:t xml:space="preserve">створив запис значень в окремі файли – </w:t>
+        <w:t xml:space="preserve"> (</w:t>
+      </w:r>
+      <w:r>
+        <w:rPr>
+          <w:rFonts w:ascii="Times New Roman" w:hAnsi="Times New Roman" w:cs="Times New Roman"/>
+          <w:noProof/>
+          <w:sz w:val="28"/>
+          <w:szCs w:val="28"/>
+          <w:lang w:val="en-US" w:eastAsia="uk-UA"/>
+        </w:rPr>
+        <w:t>кінцевий результат асинхронної роботи</w:t>
+      </w:r>
+      <w:r>
+        <w:rPr>
+          <w:rFonts w:ascii="Times New Roman" w:hAnsi="Times New Roman" w:cs="Times New Roman"/>
+          <w:sz w:val="28"/>
+          <w:szCs w:val="28"/>
+        </w:rPr>
+        <w:t>)</w:t>
+      </w:r>
+      <w:r>
+        <w:rPr>
+          <w:rFonts w:ascii="Times New Roman" w:hAnsi="Times New Roman" w:cs="Times New Roman"/>
+          <w:sz w:val="28"/>
+          <w:szCs w:val="28"/>
+        </w:rPr>
+        <w:t xml:space="preserve">, котрі використовуються </w:t>
+      </w:r>
+      <w:r>
+        <w:rPr>
+          <w:rFonts w:ascii="Times New Roman" w:hAnsi="Times New Roman" w:cs="Times New Roman"/>
+          <w:sz w:val="28"/>
+          <w:szCs w:val="28"/>
+        </w:rPr>
+        <w:t>передостаннім</w:t>
       </w:r>
       <w:r>
         <w:rPr>
@@ -3377,24 +3753,7 @@
           <w:szCs w:val="28"/>
           <w:lang w:val="en-US"/>
         </w:rPr>
-        <w:t xml:space="preserve">excel </w:t>
-      </w:r>
-      <w:r>
-        <w:rPr>
-          <w:rFonts w:ascii="Times New Roman" w:hAnsi="Times New Roman" w:cs="Times New Roman"/>
-          <w:sz w:val="28"/>
-          <w:szCs w:val="28"/>
-        </w:rPr>
-        <w:t xml:space="preserve">та </w:t>
-      </w:r>
-      <w:r>
-        <w:rPr>
-          <w:rFonts w:ascii="Times New Roman" w:hAnsi="Times New Roman" w:cs="Times New Roman"/>
-          <w:sz w:val="28"/>
-          <w:szCs w:val="28"/>
-          <w:lang w:val="en-US"/>
-        </w:rPr>
-        <w:t>txt</w:t>
+        <w:t xml:space="preserve">. </w:t>
       </w:r>
     </w:p>
     <w:p>
@@ -3434,7 +3793,7 @@
           <w:lang w:val="en-US"/>
         </w:rPr>
       </w:pPr>
-      <w:bookmarkStart w:id="5" w:name="_Toc128516696"/>
+      <w:bookmarkStart w:id="5" w:name="_Toc129728565"/>
       <w:r>
         <w:lastRenderedPageBreak/>
         <w:t>Посилання:</w:t>
@@ -3492,7 +3851,7 @@
         </w:rPr>
         <w:t xml:space="preserve"> – </w:t>
       </w:r>
-      <w:hyperlink r:id="rId13" w:history="1">
+      <w:hyperlink r:id="rId14" w:history="1">
         <w:r>
           <w:rPr>
             <w:rStyle w:val="Hyperlink"/>
@@ -3533,9 +3892,44 @@
           <w:szCs w:val="28"/>
           <w:lang w:val="en-US"/>
         </w:rPr>
-        <w:t xml:space="preserve">GitHub – </w:t>
-      </w:r>
-      <w:hyperlink r:id="rId14" w:history="1">
+        <w:t>GitHub</w:t>
+      </w:r>
+      <w:r>
+        <w:rPr>
+          <w:rFonts w:ascii="Times New Roman" w:hAnsi="Times New Roman" w:cs="Times New Roman"/>
+          <w:sz w:val="28"/>
+          <w:szCs w:val="28"/>
+          <w:lang w:val="en-US"/>
+        </w:rPr>
+        <w:t xml:space="preserve"> (</w:t>
+      </w:r>
+      <w:r>
+        <w:rPr>
+          <w:rFonts w:ascii="Times New Roman" w:hAnsi="Times New Roman" w:cs="Times New Roman"/>
+          <w:sz w:val="28"/>
+          <w:szCs w:val="28"/>
+        </w:rPr>
+        <w:t>разом з результатами роботи коду при увімкненій та вимкненій технології TSX-NI</w:t>
+      </w:r>
+      <w:r>
+        <w:rPr>
+          <w:rFonts w:ascii="Times New Roman" w:hAnsi="Times New Roman" w:cs="Times New Roman"/>
+          <w:sz w:val="28"/>
+          <w:szCs w:val="28"/>
+          <w:lang w:val="en-US"/>
+        </w:rPr>
+        <w:t>)</w:t>
+      </w:r>
+      <w:r>
+        <w:rPr>
+          <w:rFonts w:ascii="Times New Roman" w:hAnsi="Times New Roman" w:cs="Times New Roman"/>
+          <w:sz w:val="28"/>
+          <w:szCs w:val="28"/>
+          <w:lang w:val="en-US"/>
+        </w:rPr>
+        <w:t xml:space="preserve"> – </w:t>
+      </w:r>
+      <w:hyperlink r:id="rId15" w:history="1">
         <w:r>
           <w:rPr>
             <w:rStyle w:val="Hyperlink"/>
@@ -5553,6 +5947,18 @@
       <w:color w:val="2E74B5" w:themeColor="accent1" w:themeShade="BF"/>
     </w:rPr>
   </w:style>
+  <w:style w:type="character" w:styleId="FollowedHyperlink">
+    <w:name w:val="FollowedHyperlink"/>
+    <w:basedOn w:val="DefaultParagraphFont"/>
+    <w:uiPriority w:val="99"/>
+    <w:semiHidden/>
+    <w:unhideWhenUsed/>
+    <w:rsid w:val="00D07131"/>
+    <w:rPr>
+      <w:color w:val="954F72" w:themeColor="followedHyperlink"/>
+      <w:u w:val="single"/>
+    </w:rPr>
+  </w:style>
 </w:styles>
 </file>
 

</xml_diff>